<commit_message>
Fix contact form functionality and add related documentation and tests
</commit_message>
<xml_diff>
--- a/Portfolio App Password.docx
+++ b/Portfolio App Password.docx
@@ -6,6 +6,11 @@
     <w:p/>
     <w:p>
       <w:pPr>
+        <w:pStyle w:val="ListParagraph"/>
+        <w:numPr>
+          <w:ilvl w:val="0"/>
+          <w:numId w:val="1"/>
+        </w:numPr>
         <w:rPr>
           <w:b/>
           <w:bCs/>
@@ -16,10 +21,170 @@
           <w:b/>
           <w:bCs/>
         </w:rPr>
-        <w:t>esox bjwa ofgu gitr</w:t>
+        <w:t xml:space="preserve">Gmail </w:t>
+      </w:r>
+      <w:r>
+        <w:rPr>
+          <w:b/>
+          <w:bCs/>
+        </w:rPr>
+        <w:t xml:space="preserve">Portfolio App password: </w:t>
+      </w:r>
+      <w:proofErr w:type="spellStart"/>
+      <w:r>
+        <w:rPr>
+          <w:b/>
+          <w:bCs/>
+        </w:rPr>
+        <w:t>esox</w:t>
+      </w:r>
+      <w:proofErr w:type="spellEnd"/>
+      <w:r>
+        <w:rPr>
+          <w:b/>
+          <w:bCs/>
+        </w:rPr>
+        <w:t> </w:t>
+      </w:r>
+      <w:proofErr w:type="spellStart"/>
+      <w:r>
+        <w:rPr>
+          <w:b/>
+          <w:bCs/>
+        </w:rPr>
+        <w:t>bjwa</w:t>
+      </w:r>
+      <w:proofErr w:type="spellEnd"/>
+      <w:r>
+        <w:rPr>
+          <w:b/>
+          <w:bCs/>
+        </w:rPr>
+        <w:t> </w:t>
+      </w:r>
+      <w:proofErr w:type="spellStart"/>
+      <w:r>
+        <w:rPr>
+          <w:b/>
+          <w:bCs/>
+        </w:rPr>
+        <w:t>ofgu</w:t>
+      </w:r>
+      <w:proofErr w:type="spellEnd"/>
+      <w:r>
+        <w:rPr>
+          <w:b/>
+          <w:bCs/>
+        </w:rPr>
+        <w:t> </w:t>
+      </w:r>
+      <w:r>
+        <w:rPr>
+          <w:b/>
+          <w:bCs/>
+        </w:rPr>
+        <w:t>girt</w:t>
       </w:r>
     </w:p>
-    <w:p/>
+    <w:p>
+      <w:pPr>
+        <w:pStyle w:val="ListParagraph"/>
+        <w:numPr>
+          <w:ilvl w:val="0"/>
+          <w:numId w:val="1"/>
+        </w:numPr>
+      </w:pPr>
+      <w:r>
+        <w:t>reCAPTCHA:</w:t>
+      </w:r>
+    </w:p>
+    <w:p>
+      <w:pPr>
+        <w:pStyle w:val="ListParagraph"/>
+        <w:numPr>
+          <w:ilvl w:val="1"/>
+          <w:numId w:val="1"/>
+        </w:numPr>
+        <w:spacing w:after="0" w:line="300" w:lineRule="atLeast"/>
+        <w:rPr>
+          <w:rFonts w:ascii="Times New Roman" w:eastAsia="Times New Roman" w:hAnsi="Times New Roman" w:cs="Times New Roman"/>
+          <w:kern w:val="0"/>
+          <w14:ligatures w14:val="none"/>
+        </w:rPr>
+      </w:pPr>
+      <w:r>
+        <w:rPr>
+          <w:rFonts w:ascii="Times New Roman" w:eastAsia="Times New Roman" w:hAnsi="Times New Roman" w:cs="Times New Roman"/>
+          <w:kern w:val="0"/>
+          <w14:ligatures w14:val="none"/>
+        </w:rPr>
+        <w:t>Use this site key in the HTML code your site serves to users</w:t>
+      </w:r>
+      <w:r>
+        <w:rPr>
+          <w:rFonts w:ascii="Times New Roman" w:eastAsia="Times New Roman" w:hAnsi="Times New Roman" w:cs="Times New Roman"/>
+          <w:kern w:val="0"/>
+          <w14:ligatures w14:val="none"/>
+        </w:rPr>
+        <w:t xml:space="preserve">: </w:t>
+      </w:r>
+      <w:r>
+        <w:rPr>
+          <w:rFonts w:ascii="Times New Roman" w:eastAsia="Times New Roman" w:hAnsi="Times New Roman" w:cs="Times New Roman"/>
+          <w:kern w:val="0"/>
+          <w14:ligatures w14:val="none"/>
+        </w:rPr>
+        <w:t>6LeAKY4rAAAAAOOP8hYFPPjt6vFmXa8RD4piYQRY</w:t>
+      </w:r>
+    </w:p>
+    <w:p>
+      <w:pPr>
+        <w:pStyle w:val="ListParagraph"/>
+        <w:numPr>
+          <w:ilvl w:val="1"/>
+          <w:numId w:val="1"/>
+        </w:numPr>
+        <w:spacing w:after="0" w:line="240" w:lineRule="auto"/>
+        <w:rPr>
+          <w:rFonts w:ascii="Times New Roman" w:eastAsia="Times New Roman" w:hAnsi="Times New Roman" w:cs="Times New Roman"/>
+          <w:kern w:val="0"/>
+          <w14:ligatures w14:val="none"/>
+        </w:rPr>
+      </w:pPr>
+      <w:r>
+        <w:rPr>
+          <w:rFonts w:ascii="Times New Roman" w:eastAsia="Times New Roman" w:hAnsi="Times New Roman" w:cs="Times New Roman"/>
+          <w:kern w:val="0"/>
+          <w14:ligatures w14:val="none"/>
+        </w:rPr>
+        <w:t>Use this secret key for communication between your site and reCAPTCHA</w:t>
+      </w:r>
+      <w:r>
+        <w:rPr>
+          <w:rFonts w:ascii="Times New Roman" w:eastAsia="Times New Roman" w:hAnsi="Times New Roman" w:cs="Times New Roman"/>
+          <w:kern w:val="0"/>
+          <w14:ligatures w14:val="none"/>
+        </w:rPr>
+        <w:t xml:space="preserve">: </w:t>
+      </w:r>
+      <w:r>
+        <w:rPr>
+          <w:rFonts w:ascii="Times New Roman" w:eastAsia="Times New Roman" w:hAnsi="Times New Roman" w:cs="Times New Roman"/>
+          <w:kern w:val="0"/>
+          <w14:ligatures w14:val="none"/>
+        </w:rPr>
+        <w:t>6LeAKY4rAAAAAGp3uNPYURlaJ_Y73XK4JNR7_JdB</w:t>
+      </w:r>
+    </w:p>
+    <w:p>
+      <w:pPr>
+        <w:pStyle w:val="ListParagraph"/>
+        <w:numPr>
+          <w:ilvl w:val="0"/>
+          <w:numId w:val="1"/>
+        </w:numPr>
+      </w:pPr>
+    </w:p>
     <w:p/>
     <w:sectPr>
       <w:pgSz w:w="12240" w:h="15840"/>
@@ -29,6 +194,127 @@
     </w:sectPr>
   </w:body>
 </w:document>
+</file>
+
+<file path=word/numbering.xml><?xml version="1.0" encoding="utf-8"?>
+<w:numbering xmlns:wpc="http://schemas.microsoft.com/office/word/2010/wordprocessingCanvas" xmlns:cx="http://schemas.microsoft.com/office/drawing/2014/chartex" xmlns:cx1="http://schemas.microsoft.com/office/drawing/2015/9/8/chartex" xmlns:cx2="http://schemas.microsoft.com/office/drawing/2015/10/21/chartex" xmlns:cx3="http://schemas.microsoft.com/office/drawing/2016/5/9/chartex" xmlns:cx4="http://schemas.microsoft.com/office/drawing/2016/5/10/chartex" xmlns:cx5="http://schemas.microsoft.com/office/drawing/2016/5/11/chartex" xmlns:cx6="http://schemas.microsoft.com/office/drawing/2016/5/12/chartex" xmlns:cx7="http://schemas.microsoft.com/office/drawing/2016/5/13/chartex" xmlns:cx8="http://schemas.microsoft.com/office/drawing/2016/5/14/chartex" xmlns:mc="http://schemas.openxmlformats.org/markup-compatibility/2006" xmlns:aink="http://schemas.microsoft.com/office/drawing/2016/ink" xmlns:am3d="http://schemas.microsoft.com/office/drawing/2017/model3d" xmlns:o="urn:schemas-microsoft-com:office:office" xmlns:oel="http://schemas.microsoft.com/office/2019/extlst" xmlns:r="http://schemas.openxmlformats.org/officeDocument/2006/relationships" xmlns:m="http://schemas.openxmlformats.org/officeDocument/2006/math" xmlns:v="urn:schemas-microsoft-com:vml" xmlns:wp14="http://schemas.microsoft.com/office/word/2010/wordprocessingDrawing" xmlns:wp="http://schemas.openxmlformats.org/drawingml/2006/wordprocessingDrawing" xmlns:w10="urn:schemas-microsoft-com:office:word" xmlns:w="http://schemas.openxmlformats.org/wordprocessingml/2006/main" xmlns:w14="http://schemas.microsoft.com/office/word/2010/wordml" xmlns:w15="http://schemas.microsoft.com/office/word/2012/wordml" xmlns:w16cex="http://schemas.microsoft.com/office/word/2018/wordml/cex" xmlns:w16cid="http://schemas.microsoft.com/office/word/2016/wordml/cid" xmlns:w16="http://schemas.microsoft.com/office/word/2018/wordml" xmlns:w16du="http://schemas.microsoft.com/office/word/2023/wordml/word16du" xmlns:w16sdtdh="http://schemas.microsoft.com/office/word/2020/wordml/sdtdatahash" xmlns:w16se="http://schemas.microsoft.com/office/word/2015/wordml/symex" xmlns:wpg="http://schemas.microsoft.com/office/word/2010/wordprocessingGroup" xmlns:wpi="http://schemas.microsoft.com/office/word/2010/wordprocessingInk" xmlns:wne="http://schemas.microsoft.com/office/word/2006/wordml" xmlns:wps="http://schemas.microsoft.com/office/word/2010/wordprocessingShape" mc:Ignorable="w14 w15 w16se w16cid w16 w16cex w16sdtdh w16du wp14">
+  <w:abstractNum w:abstractNumId="0" w15:restartNumberingAfterBreak="0">
+    <w:nsid w:val="544E7C64"/>
+    <w:multiLevelType w:val="hybridMultilevel"/>
+    <w:tmpl w:val="333E20B6"/>
+    <w:lvl w:ilvl="0" w:tplc="D464B88A">
+      <w:start w:val="9"/>
+      <w:numFmt w:val="bullet"/>
+      <w:lvlText w:val=""/>
+      <w:lvlJc w:val="left"/>
+      <w:pPr>
+        <w:ind w:left="720" w:hanging="360"/>
+      </w:pPr>
+      <w:rPr>
+        <w:rFonts w:ascii="Symbol" w:eastAsiaTheme="minorHAnsi" w:hAnsi="Symbol" w:cstheme="minorBidi" w:hint="default"/>
+      </w:rPr>
+    </w:lvl>
+    <w:lvl w:ilvl="1" w:tplc="04090003">
+      <w:start w:val="1"/>
+      <w:numFmt w:val="bullet"/>
+      <w:lvlText w:val="o"/>
+      <w:lvlJc w:val="left"/>
+      <w:pPr>
+        <w:ind w:left="1440" w:hanging="360"/>
+      </w:pPr>
+      <w:rPr>
+        <w:rFonts w:ascii="Courier New" w:hAnsi="Courier New" w:cs="Courier New" w:hint="default"/>
+      </w:rPr>
+    </w:lvl>
+    <w:lvl w:ilvl="2" w:tplc="04090005" w:tentative="1">
+      <w:start w:val="1"/>
+      <w:numFmt w:val="bullet"/>
+      <w:lvlText w:val=""/>
+      <w:lvlJc w:val="left"/>
+      <w:pPr>
+        <w:ind w:left="2160" w:hanging="360"/>
+      </w:pPr>
+      <w:rPr>
+        <w:rFonts w:ascii="Wingdings" w:hAnsi="Wingdings" w:hint="default"/>
+      </w:rPr>
+    </w:lvl>
+    <w:lvl w:ilvl="3" w:tplc="04090001" w:tentative="1">
+      <w:start w:val="1"/>
+      <w:numFmt w:val="bullet"/>
+      <w:lvlText w:val=""/>
+      <w:lvlJc w:val="left"/>
+      <w:pPr>
+        <w:ind w:left="2880" w:hanging="360"/>
+      </w:pPr>
+      <w:rPr>
+        <w:rFonts w:ascii="Symbol" w:hAnsi="Symbol" w:hint="default"/>
+      </w:rPr>
+    </w:lvl>
+    <w:lvl w:ilvl="4" w:tplc="04090003" w:tentative="1">
+      <w:start w:val="1"/>
+      <w:numFmt w:val="bullet"/>
+      <w:lvlText w:val="o"/>
+      <w:lvlJc w:val="left"/>
+      <w:pPr>
+        <w:ind w:left="3600" w:hanging="360"/>
+      </w:pPr>
+      <w:rPr>
+        <w:rFonts w:ascii="Courier New" w:hAnsi="Courier New" w:cs="Courier New" w:hint="default"/>
+      </w:rPr>
+    </w:lvl>
+    <w:lvl w:ilvl="5" w:tplc="04090005" w:tentative="1">
+      <w:start w:val="1"/>
+      <w:numFmt w:val="bullet"/>
+      <w:lvlText w:val=""/>
+      <w:lvlJc w:val="left"/>
+      <w:pPr>
+        <w:ind w:left="4320" w:hanging="360"/>
+      </w:pPr>
+      <w:rPr>
+        <w:rFonts w:ascii="Wingdings" w:hAnsi="Wingdings" w:hint="default"/>
+      </w:rPr>
+    </w:lvl>
+    <w:lvl w:ilvl="6" w:tplc="04090001" w:tentative="1">
+      <w:start w:val="1"/>
+      <w:numFmt w:val="bullet"/>
+      <w:lvlText w:val=""/>
+      <w:lvlJc w:val="left"/>
+      <w:pPr>
+        <w:ind w:left="5040" w:hanging="360"/>
+      </w:pPr>
+      <w:rPr>
+        <w:rFonts w:ascii="Symbol" w:hAnsi="Symbol" w:hint="default"/>
+      </w:rPr>
+    </w:lvl>
+    <w:lvl w:ilvl="7" w:tplc="04090003" w:tentative="1">
+      <w:start w:val="1"/>
+      <w:numFmt w:val="bullet"/>
+      <w:lvlText w:val="o"/>
+      <w:lvlJc w:val="left"/>
+      <w:pPr>
+        <w:ind w:left="5760" w:hanging="360"/>
+      </w:pPr>
+      <w:rPr>
+        <w:rFonts w:ascii="Courier New" w:hAnsi="Courier New" w:cs="Courier New" w:hint="default"/>
+      </w:rPr>
+    </w:lvl>
+    <w:lvl w:ilvl="8" w:tplc="04090005" w:tentative="1">
+      <w:start w:val="1"/>
+      <w:numFmt w:val="bullet"/>
+      <w:lvlText w:val=""/>
+      <w:lvlJc w:val="left"/>
+      <w:pPr>
+        <w:ind w:left="6480" w:hanging="360"/>
+      </w:pPr>
+      <w:rPr>
+        <w:rFonts w:ascii="Wingdings" w:hAnsi="Wingdings" w:hint="default"/>
+      </w:rPr>
+    </w:lvl>
+  </w:abstractNum>
+  <w:num w:numId="1" w16cid:durableId="953250790">
+    <w:abstractNumId w:val="0"/>
+  </w:num>
+</w:numbering>
 </file>
 
 <file path=word/styles.xml><?xml version="1.0" encoding="utf-8"?>
@@ -633,6 +919,7 @@
   <w:style w:type="character" w:default="1" w:styleId="DefaultParagraphFont">
     <w:name w:val="Default Paragraph Font"/>
     <w:uiPriority w:val="1"/>
+    <w:semiHidden/>
     <w:unhideWhenUsed/>
   </w:style>
   <w:style w:type="table" w:default="1" w:styleId="TableNormal">

</xml_diff>

<commit_message>
Update Products Launched count to 25+ and other improvements
</commit_message>
<xml_diff>
--- a/Portfolio App Password.docx
+++ b/Portfolio App Password.docx
@@ -36,7 +36,7 @@
           <w:b/>
           <w:bCs/>
         </w:rPr>
-        <w:t>esox</w:t>
+        <w:t>fkcq</w:t>
       </w:r>
       <w:proofErr w:type="spellEnd"/>
       <w:r>
@@ -52,7 +52,7 @@
           <w:b/>
           <w:bCs/>
         </w:rPr>
-        <w:t>bjwa</w:t>
+        <w:t>ydpl</w:t>
       </w:r>
       <w:proofErr w:type="spellEnd"/>
       <w:r>
@@ -68,7 +68,7 @@
           <w:b/>
           <w:bCs/>
         </w:rPr>
-        <w:t>ofgu</w:t>
+        <w:t>semy</w:t>
       </w:r>
       <w:proofErr w:type="spellEnd"/>
       <w:r>
@@ -78,13 +78,41 @@
         </w:rPr>
         <w:t> </w:t>
       </w:r>
+      <w:proofErr w:type="spellStart"/>
       <w:r>
         <w:rPr>
           <w:b/>
           <w:bCs/>
         </w:rPr>
-        <w:t>girt</w:t>
-      </w:r>
+        <w:t>qjpk</w:t>
+      </w:r>
+      <w:proofErr w:type="spellEnd"/>
+    </w:p>
+    <w:p>
+      <w:pPr>
+        <w:pStyle w:val="ListParagraph"/>
+        <w:numPr>
+          <w:ilvl w:val="0"/>
+          <w:numId w:val="1"/>
+        </w:numPr>
+        <w:rPr>
+          <w:b/>
+          <w:bCs/>
+        </w:rPr>
+      </w:pPr>
+    </w:p>
+    <w:p>
+      <w:pPr>
+        <w:pStyle w:val="ListParagraph"/>
+        <w:numPr>
+          <w:ilvl w:val="0"/>
+          <w:numId w:val="1"/>
+        </w:numPr>
+        <w:rPr>
+          <w:b/>
+          <w:bCs/>
+        </w:rPr>
+      </w:pPr>
     </w:p>
     <w:p>
       <w:pPr>
@@ -184,6 +212,19 @@
           <w:numId w:val="1"/>
         </w:numPr>
       </w:pPr>
+      <w:proofErr w:type="spellStart"/>
+      <w:r>
+        <w:t>Gmail_PASS</w:t>
+      </w:r>
+      <w:proofErr w:type="spellEnd"/>
+      <w:r>
+        <w:t xml:space="preserve">: </w:t>
+      </w:r>
+      <w:proofErr w:type="spellStart"/>
+      <w:r>
+        <w:t>dqnpqorubqbsqibt</w:t>
+      </w:r>
+      <w:proofErr w:type="spellEnd"/>
     </w:p>
     <w:p/>
     <w:sectPr>
@@ -919,7 +960,6 @@
   <w:style w:type="character" w:default="1" w:styleId="DefaultParagraphFont">
     <w:name w:val="Default Paragraph Font"/>
     <w:uiPriority w:val="1"/>
-    <w:semiHidden/>
     <w:unhideWhenUsed/>
   </w:style>
   <w:style w:type="table" w:default="1" w:styleId="TableNormal">

</xml_diff>